<commit_message>
included a .gitignore file
</commit_message>
<xml_diff>
--- a/angular/notes.docx
+++ b/angular/notes.docx
@@ -557,7 +557,19 @@
         <w:rPr>
           <w:rFonts w:cstheme="minorHAnsi"/>
         </w:rPr>
-        <w:t xml:space="preserve">(stopping here: </w:t>
+        <w:t>(</w:t>
+      </w:r>
+      <w:r>
+        <w:rPr>
+          <w:rFonts w:cstheme="minorHAnsi"/>
+        </w:rPr>
+        <w:t>Stopping</w:t>
+      </w:r>
+      <w:r>
+        <w:rPr>
+          <w:rFonts w:cstheme="minorHAnsi"/>
+        </w:rPr>
+        <w:t xml:space="preserve"> here: </w:t>
       </w:r>
       <w:hyperlink r:id="rId5" w:history="1">
         <w:r>

</xml_diff>

<commit_message>
first ts file, spa, software installation
</commit_message>
<xml_diff>
--- a/angular/notes.docx
+++ b/angular/notes.docx
@@ -128,8 +128,13 @@
         </w:numPr>
       </w:pPr>
       <w:r>
-        <w:t>Some examples: Angular, Ionic, .NET, ExpressJS</w:t>
-      </w:r>
+        <w:t xml:space="preserve">Some examples: Angular, Ionic, .NET, </w:t>
+      </w:r>
+      <w:proofErr w:type="spellStart"/>
+      <w:r>
+        <w:t>ExpressJS</w:t>
+      </w:r>
+      <w:proofErr w:type="spellEnd"/>
     </w:p>
     <w:p>
       <w:pPr>
@@ -176,8 +181,21 @@
         </w:numPr>
       </w:pPr>
       <w:r>
-        <w:t>E.g., React, MomentJS, Lodash</w:t>
-      </w:r>
+        <w:t xml:space="preserve">E.g., React, </w:t>
+      </w:r>
+      <w:proofErr w:type="spellStart"/>
+      <w:r>
+        <w:t>MomentJS</w:t>
+      </w:r>
+      <w:proofErr w:type="spellEnd"/>
+      <w:r>
+        <w:t xml:space="preserve">, </w:t>
+      </w:r>
+      <w:proofErr w:type="spellStart"/>
+      <w:r>
+        <w:t>Lodash</w:t>
+      </w:r>
+      <w:proofErr w:type="spellEnd"/>
     </w:p>
     <w:p>
       <w:pPr>
@@ -497,7 +515,21 @@
         <w:rPr>
           <w:rFonts w:cstheme="minorHAnsi"/>
         </w:rPr>
-        <w:t>Keeps your js code free from undefined and null values.</w:t>
+        <w:t xml:space="preserve">Keeps your </w:t>
+      </w:r>
+      <w:proofErr w:type="spellStart"/>
+      <w:r>
+        <w:rPr>
+          <w:rFonts w:cstheme="minorHAnsi"/>
+        </w:rPr>
+        <w:t>js</w:t>
+      </w:r>
+      <w:proofErr w:type="spellEnd"/>
+      <w:r>
+        <w:rPr>
+          <w:rFonts w:cstheme="minorHAnsi"/>
+        </w:rPr>
+        <w:t xml:space="preserve"> code free from undefined and null values.</w:t>
       </w:r>
     </w:p>
     <w:p>
@@ -585,6 +617,367 @@
           <w:rFonts w:cstheme="minorHAnsi"/>
         </w:rPr>
         <w:t xml:space="preserve"> )</w:t>
+      </w:r>
+    </w:p>
+    <w:p>
+      <w:pPr>
+        <w:pStyle w:val="ListParagraph"/>
+        <w:numPr>
+          <w:ilvl w:val="1"/>
+          <w:numId w:val="2"/>
+        </w:numPr>
+        <w:rPr>
+          <w:rFonts w:cstheme="minorHAnsi"/>
+        </w:rPr>
+      </w:pPr>
+      <w:r>
+        <w:rPr>
+          <w:rFonts w:cstheme="minorHAnsi"/>
+        </w:rPr>
+        <w:t xml:space="preserve">Installing NodeJS and </w:t>
+      </w:r>
+      <w:proofErr w:type="spellStart"/>
+      <w:r>
+        <w:rPr>
+          <w:rFonts w:cstheme="minorHAnsi"/>
+        </w:rPr>
+        <w:t>npm</w:t>
+      </w:r>
+      <w:proofErr w:type="spellEnd"/>
+      <w:r>
+        <w:rPr>
+          <w:rFonts w:cstheme="minorHAnsi"/>
+        </w:rPr>
+        <w:t xml:space="preserve"> </w:t>
+      </w:r>
+    </w:p>
+    <w:p>
+      <w:pPr>
+        <w:pStyle w:val="ListParagraph"/>
+        <w:numPr>
+          <w:ilvl w:val="1"/>
+          <w:numId w:val="2"/>
+        </w:numPr>
+        <w:rPr>
+          <w:rFonts w:cstheme="minorHAnsi"/>
+        </w:rPr>
+      </w:pPr>
+      <w:proofErr w:type="spellStart"/>
+      <w:r>
+        <w:rPr>
+          <w:rFonts w:cstheme="minorHAnsi"/>
+        </w:rPr>
+        <w:t>npm</w:t>
+      </w:r>
+      <w:proofErr w:type="spellEnd"/>
+      <w:r>
+        <w:rPr>
+          <w:rFonts w:cstheme="minorHAnsi"/>
+        </w:rPr>
+        <w:t xml:space="preserve"> </w:t>
+      </w:r>
+      <w:proofErr w:type="spellStart"/>
+      <w:r>
+        <w:rPr>
+          <w:rFonts w:cstheme="minorHAnsi"/>
+        </w:rPr>
+        <w:t>init</w:t>
+      </w:r>
+      <w:proofErr w:type="spellEnd"/>
+      <w:r>
+        <w:rPr>
+          <w:rFonts w:cstheme="minorHAnsi"/>
+        </w:rPr>
+        <w:t xml:space="preserve"> to create a </w:t>
+      </w:r>
+      <w:proofErr w:type="spellStart"/>
+      <w:r>
+        <w:rPr>
+          <w:rFonts w:cstheme="minorHAnsi"/>
+        </w:rPr>
+        <w:t>package.json</w:t>
+      </w:r>
+      <w:proofErr w:type="spellEnd"/>
+    </w:p>
+    <w:p>
+      <w:pPr>
+        <w:pStyle w:val="ListParagraph"/>
+        <w:numPr>
+          <w:ilvl w:val="1"/>
+          <w:numId w:val="2"/>
+        </w:numPr>
+        <w:rPr>
+          <w:rFonts w:cstheme="minorHAnsi"/>
+        </w:rPr>
+      </w:pPr>
+      <w:proofErr w:type="spellStart"/>
+      <w:r>
+        <w:rPr>
+          <w:rFonts w:cstheme="minorHAnsi"/>
+        </w:rPr>
+        <w:t>npm</w:t>
+      </w:r>
+      <w:proofErr w:type="spellEnd"/>
+      <w:r>
+        <w:rPr>
+          <w:rFonts w:cstheme="minorHAnsi"/>
+        </w:rPr>
+        <w:t xml:space="preserve"> </w:t>
+      </w:r>
+      <w:proofErr w:type="spellStart"/>
+      <w:r>
+        <w:rPr>
+          <w:rFonts w:cstheme="minorHAnsi"/>
+        </w:rPr>
+        <w:t>i</w:t>
+      </w:r>
+      <w:proofErr w:type="spellEnd"/>
+      <w:r>
+        <w:rPr>
+          <w:rFonts w:cstheme="minorHAnsi"/>
+        </w:rPr>
+        <w:t xml:space="preserve"> typescript</w:t>
+      </w:r>
+    </w:p>
+    <w:p>
+      <w:pPr>
+        <w:pStyle w:val="ListParagraph"/>
+        <w:numPr>
+          <w:ilvl w:val="1"/>
+          <w:numId w:val="2"/>
+        </w:numPr>
+        <w:rPr>
+          <w:rFonts w:cstheme="minorHAnsi"/>
+        </w:rPr>
+      </w:pPr>
+      <w:proofErr w:type="spellStart"/>
+      <w:r>
+        <w:rPr>
+          <w:rFonts w:cstheme="minorHAnsi"/>
+        </w:rPr>
+        <w:lastRenderedPageBreak/>
+        <w:t>tsc</w:t>
+      </w:r>
+      <w:proofErr w:type="spellEnd"/>
+      <w:r>
+        <w:rPr>
+          <w:rFonts w:cstheme="minorHAnsi"/>
+        </w:rPr>
+        <w:t xml:space="preserve"> –</w:t>
+      </w:r>
+      <w:proofErr w:type="spellStart"/>
+      <w:r>
+        <w:rPr>
+          <w:rFonts w:cstheme="minorHAnsi"/>
+        </w:rPr>
+        <w:t>init</w:t>
+      </w:r>
+      <w:proofErr w:type="spellEnd"/>
+    </w:p>
+    <w:p>
+      <w:pPr>
+        <w:pStyle w:val="ListParagraph"/>
+        <w:numPr>
+          <w:ilvl w:val="1"/>
+          <w:numId w:val="2"/>
+        </w:numPr>
+        <w:rPr>
+          <w:rFonts w:cstheme="minorHAnsi"/>
+        </w:rPr>
+      </w:pPr>
+      <w:proofErr w:type="spellStart"/>
+      <w:r>
+        <w:rPr>
+          <w:rFonts w:cstheme="minorHAnsi"/>
+        </w:rPr>
+        <w:t>tsc</w:t>
+      </w:r>
+      <w:proofErr w:type="spellEnd"/>
+      <w:r>
+        <w:rPr>
+          <w:rFonts w:cstheme="minorHAnsi"/>
+        </w:rPr>
+        <w:t xml:space="preserve"> compilation</w:t>
+      </w:r>
+    </w:p>
+    <w:p>
+      <w:pPr>
+        <w:rPr>
+          <w:rFonts w:cstheme="minorHAnsi"/>
+        </w:rPr>
+      </w:pPr>
+    </w:p>
+    <w:p>
+      <w:pPr>
+        <w:jc w:val="center"/>
+        <w:rPr>
+          <w:rFonts w:asciiTheme="majorHAnsi" w:hAnsiTheme="majorHAnsi" w:cstheme="majorHAnsi"/>
+          <w:b/>
+          <w:bCs/>
+          <w:u w:val="single"/>
+        </w:rPr>
+      </w:pPr>
+      <w:r>
+        <w:rPr>
+          <w:rFonts w:asciiTheme="majorHAnsi" w:hAnsiTheme="majorHAnsi" w:cstheme="majorHAnsi"/>
+          <w:b/>
+          <w:bCs/>
+          <w:u w:val="single"/>
+        </w:rPr>
+        <w:t>Single page applications</w:t>
+      </w:r>
+    </w:p>
+    <w:p>
+      <w:pPr>
+        <w:pStyle w:val="ListParagraph"/>
+        <w:numPr>
+          <w:ilvl w:val="0"/>
+          <w:numId w:val="3"/>
+        </w:numPr>
+        <w:rPr>
+          <w:rFonts w:cstheme="minorHAnsi"/>
+        </w:rPr>
+      </w:pPr>
+      <w:r>
+        <w:rPr>
+          <w:rFonts w:cstheme="minorHAnsi"/>
+        </w:rPr>
+        <w:t>what is SPA?</w:t>
+      </w:r>
+    </w:p>
+    <w:p>
+      <w:pPr>
+        <w:pStyle w:val="ListParagraph"/>
+        <w:numPr>
+          <w:ilvl w:val="1"/>
+          <w:numId w:val="3"/>
+        </w:numPr>
+        <w:rPr>
+          <w:rFonts w:cstheme="minorHAnsi"/>
+        </w:rPr>
+      </w:pPr>
+      <w:r>
+        <w:rPr>
+          <w:rFonts w:cstheme="minorHAnsi"/>
+        </w:rPr>
+        <w:t xml:space="preserve">SPA stands for single page applications </w:t>
+      </w:r>
+    </w:p>
+    <w:p>
+      <w:pPr>
+        <w:pStyle w:val="ListParagraph"/>
+        <w:numPr>
+          <w:ilvl w:val="1"/>
+          <w:numId w:val="3"/>
+        </w:numPr>
+        <w:rPr>
+          <w:rFonts w:cstheme="minorHAnsi"/>
+        </w:rPr>
+      </w:pPr>
+      <w:r>
+        <w:rPr>
+          <w:rFonts w:cstheme="minorHAnsi"/>
+        </w:rPr>
+        <w:t>Most modern frameworks support SPA</w:t>
+      </w:r>
+    </w:p>
+    <w:p>
+      <w:pPr>
+        <w:pStyle w:val="ListParagraph"/>
+        <w:numPr>
+          <w:ilvl w:val="1"/>
+          <w:numId w:val="3"/>
+        </w:numPr>
+        <w:rPr>
+          <w:rFonts w:cstheme="minorHAnsi"/>
+        </w:rPr>
+      </w:pPr>
+      <w:r>
+        <w:rPr>
+          <w:rFonts w:cstheme="minorHAnsi"/>
+        </w:rPr>
+        <w:t>SPA does not make requests to server for every URL requests</w:t>
+      </w:r>
+    </w:p>
+    <w:p>
+      <w:pPr>
+        <w:pStyle w:val="ListParagraph"/>
+        <w:numPr>
+          <w:ilvl w:val="0"/>
+          <w:numId w:val="3"/>
+        </w:numPr>
+        <w:rPr>
+          <w:rFonts w:cstheme="minorHAnsi"/>
+        </w:rPr>
+      </w:pPr>
+      <w:r>
+        <w:rPr>
+          <w:rFonts w:cstheme="minorHAnsi"/>
+        </w:rPr>
+        <w:t>How angular helps?</w:t>
+      </w:r>
+    </w:p>
+    <w:p>
+      <w:pPr>
+        <w:rPr>
+          <w:rFonts w:cstheme="minorHAnsi"/>
+        </w:rPr>
+      </w:pPr>
+    </w:p>
+    <w:p>
+      <w:pPr>
+        <w:jc w:val="center"/>
+        <w:rPr>
+          <w:rFonts w:asciiTheme="majorHAnsi" w:hAnsiTheme="majorHAnsi" w:cstheme="majorHAnsi"/>
+          <w:b/>
+          <w:bCs/>
+          <w:u w:val="single"/>
+        </w:rPr>
+      </w:pPr>
+      <w:r>
+        <w:rPr>
+          <w:rFonts w:asciiTheme="majorHAnsi" w:hAnsiTheme="majorHAnsi" w:cstheme="majorHAnsi"/>
+          <w:b/>
+          <w:bCs/>
+          <w:u w:val="single"/>
+        </w:rPr>
+        <w:t>Software installation</w:t>
+      </w:r>
+    </w:p>
+    <w:p>
+      <w:pPr>
+        <w:pStyle w:val="ListParagraph"/>
+        <w:numPr>
+          <w:ilvl w:val="0"/>
+          <w:numId w:val="4"/>
+        </w:numPr>
+        <w:rPr>
+          <w:rFonts w:cstheme="minorHAnsi"/>
+        </w:rPr>
+      </w:pPr>
+      <w:r>
+        <w:rPr>
+          <w:rFonts w:cstheme="minorHAnsi"/>
+        </w:rPr>
+        <w:t>Installing NodeJS</w:t>
+      </w:r>
+    </w:p>
+    <w:p>
+      <w:pPr>
+        <w:pStyle w:val="ListParagraph"/>
+        <w:numPr>
+          <w:ilvl w:val="0"/>
+          <w:numId w:val="4"/>
+        </w:numPr>
+        <w:rPr>
+          <w:rFonts w:cstheme="minorHAnsi"/>
+        </w:rPr>
+      </w:pPr>
+      <w:r>
+        <w:rPr>
+          <w:rFonts w:cstheme="minorHAnsi"/>
+        </w:rPr>
+        <w:t xml:space="preserve">Installing VS code </w:t>
       </w:r>
     </w:p>
     <w:sectPr>
@@ -771,11 +1164,189 @@
       </w:pPr>
     </w:lvl>
   </w:abstractNum>
+  <w:abstractNum w:abstractNumId="2" w15:restartNumberingAfterBreak="0">
+    <w:nsid w:val="60531EE7"/>
+    <w:multiLevelType w:val="hybridMultilevel"/>
+    <w:tmpl w:val="6262A5AC"/>
+    <w:lvl w:ilvl="0" w:tplc="4009000F">
+      <w:start w:val="1"/>
+      <w:numFmt w:val="decimal"/>
+      <w:lvlText w:val="%1."/>
+      <w:lvlJc w:val="left"/>
+      <w:pPr>
+        <w:ind w:left="720" w:hanging="360"/>
+      </w:pPr>
+    </w:lvl>
+    <w:lvl w:ilvl="1" w:tplc="40090019" w:tentative="1">
+      <w:start w:val="1"/>
+      <w:numFmt w:val="lowerLetter"/>
+      <w:lvlText w:val="%2."/>
+      <w:lvlJc w:val="left"/>
+      <w:pPr>
+        <w:ind w:left="1440" w:hanging="360"/>
+      </w:pPr>
+    </w:lvl>
+    <w:lvl w:ilvl="2" w:tplc="4009001B" w:tentative="1">
+      <w:start w:val="1"/>
+      <w:numFmt w:val="lowerRoman"/>
+      <w:lvlText w:val="%3."/>
+      <w:lvlJc w:val="right"/>
+      <w:pPr>
+        <w:ind w:left="2160" w:hanging="180"/>
+      </w:pPr>
+    </w:lvl>
+    <w:lvl w:ilvl="3" w:tplc="4009000F" w:tentative="1">
+      <w:start w:val="1"/>
+      <w:numFmt w:val="decimal"/>
+      <w:lvlText w:val="%4."/>
+      <w:lvlJc w:val="left"/>
+      <w:pPr>
+        <w:ind w:left="2880" w:hanging="360"/>
+      </w:pPr>
+    </w:lvl>
+    <w:lvl w:ilvl="4" w:tplc="40090019" w:tentative="1">
+      <w:start w:val="1"/>
+      <w:numFmt w:val="lowerLetter"/>
+      <w:lvlText w:val="%5."/>
+      <w:lvlJc w:val="left"/>
+      <w:pPr>
+        <w:ind w:left="3600" w:hanging="360"/>
+      </w:pPr>
+    </w:lvl>
+    <w:lvl w:ilvl="5" w:tplc="4009001B" w:tentative="1">
+      <w:start w:val="1"/>
+      <w:numFmt w:val="lowerRoman"/>
+      <w:lvlText w:val="%6."/>
+      <w:lvlJc w:val="right"/>
+      <w:pPr>
+        <w:ind w:left="4320" w:hanging="180"/>
+      </w:pPr>
+    </w:lvl>
+    <w:lvl w:ilvl="6" w:tplc="4009000F" w:tentative="1">
+      <w:start w:val="1"/>
+      <w:numFmt w:val="decimal"/>
+      <w:lvlText w:val="%7."/>
+      <w:lvlJc w:val="left"/>
+      <w:pPr>
+        <w:ind w:left="5040" w:hanging="360"/>
+      </w:pPr>
+    </w:lvl>
+    <w:lvl w:ilvl="7" w:tplc="40090019" w:tentative="1">
+      <w:start w:val="1"/>
+      <w:numFmt w:val="lowerLetter"/>
+      <w:lvlText w:val="%8."/>
+      <w:lvlJc w:val="left"/>
+      <w:pPr>
+        <w:ind w:left="5760" w:hanging="360"/>
+      </w:pPr>
+    </w:lvl>
+    <w:lvl w:ilvl="8" w:tplc="4009001B" w:tentative="1">
+      <w:start w:val="1"/>
+      <w:numFmt w:val="lowerRoman"/>
+      <w:lvlText w:val="%9."/>
+      <w:lvlJc w:val="right"/>
+      <w:pPr>
+        <w:ind w:left="6480" w:hanging="180"/>
+      </w:pPr>
+    </w:lvl>
+  </w:abstractNum>
+  <w:abstractNum w:abstractNumId="3" w15:restartNumberingAfterBreak="0">
+    <w:nsid w:val="7D0870FF"/>
+    <w:multiLevelType w:val="hybridMultilevel"/>
+    <w:tmpl w:val="50D0D410"/>
+    <w:lvl w:ilvl="0" w:tplc="4009000F">
+      <w:start w:val="1"/>
+      <w:numFmt w:val="decimal"/>
+      <w:lvlText w:val="%1."/>
+      <w:lvlJc w:val="left"/>
+      <w:pPr>
+        <w:ind w:left="720" w:hanging="360"/>
+      </w:pPr>
+    </w:lvl>
+    <w:lvl w:ilvl="1" w:tplc="40090019">
+      <w:start w:val="1"/>
+      <w:numFmt w:val="lowerLetter"/>
+      <w:lvlText w:val="%2."/>
+      <w:lvlJc w:val="left"/>
+      <w:pPr>
+        <w:ind w:left="1440" w:hanging="360"/>
+      </w:pPr>
+    </w:lvl>
+    <w:lvl w:ilvl="2" w:tplc="4009001B" w:tentative="1">
+      <w:start w:val="1"/>
+      <w:numFmt w:val="lowerRoman"/>
+      <w:lvlText w:val="%3."/>
+      <w:lvlJc w:val="right"/>
+      <w:pPr>
+        <w:ind w:left="2160" w:hanging="180"/>
+      </w:pPr>
+    </w:lvl>
+    <w:lvl w:ilvl="3" w:tplc="4009000F" w:tentative="1">
+      <w:start w:val="1"/>
+      <w:numFmt w:val="decimal"/>
+      <w:lvlText w:val="%4."/>
+      <w:lvlJc w:val="left"/>
+      <w:pPr>
+        <w:ind w:left="2880" w:hanging="360"/>
+      </w:pPr>
+    </w:lvl>
+    <w:lvl w:ilvl="4" w:tplc="40090019" w:tentative="1">
+      <w:start w:val="1"/>
+      <w:numFmt w:val="lowerLetter"/>
+      <w:lvlText w:val="%5."/>
+      <w:lvlJc w:val="left"/>
+      <w:pPr>
+        <w:ind w:left="3600" w:hanging="360"/>
+      </w:pPr>
+    </w:lvl>
+    <w:lvl w:ilvl="5" w:tplc="4009001B" w:tentative="1">
+      <w:start w:val="1"/>
+      <w:numFmt w:val="lowerRoman"/>
+      <w:lvlText w:val="%6."/>
+      <w:lvlJc w:val="right"/>
+      <w:pPr>
+        <w:ind w:left="4320" w:hanging="180"/>
+      </w:pPr>
+    </w:lvl>
+    <w:lvl w:ilvl="6" w:tplc="4009000F" w:tentative="1">
+      <w:start w:val="1"/>
+      <w:numFmt w:val="decimal"/>
+      <w:lvlText w:val="%7."/>
+      <w:lvlJc w:val="left"/>
+      <w:pPr>
+        <w:ind w:left="5040" w:hanging="360"/>
+      </w:pPr>
+    </w:lvl>
+    <w:lvl w:ilvl="7" w:tplc="40090019" w:tentative="1">
+      <w:start w:val="1"/>
+      <w:numFmt w:val="lowerLetter"/>
+      <w:lvlText w:val="%8."/>
+      <w:lvlJc w:val="left"/>
+      <w:pPr>
+        <w:ind w:left="5760" w:hanging="360"/>
+      </w:pPr>
+    </w:lvl>
+    <w:lvl w:ilvl="8" w:tplc="4009001B" w:tentative="1">
+      <w:start w:val="1"/>
+      <w:numFmt w:val="lowerRoman"/>
+      <w:lvlText w:val="%9."/>
+      <w:lvlJc w:val="right"/>
+      <w:pPr>
+        <w:ind w:left="6480" w:hanging="180"/>
+      </w:pPr>
+    </w:lvl>
+  </w:abstractNum>
   <w:num w:numId="1" w16cid:durableId="1282877302">
     <w:abstractNumId w:val="1"/>
   </w:num>
   <w:num w:numId="2" w16cid:durableId="2000569729">
     <w:abstractNumId w:val="0"/>
+  </w:num>
+  <w:num w:numId="3" w16cid:durableId="161434374">
+    <w:abstractNumId w:val="3"/>
+  </w:num>
+  <w:num w:numId="4" w16cid:durableId="567377774">
+    <w:abstractNumId w:val="2"/>
   </w:num>
 </w:numbering>
 </file>

</xml_diff>

<commit_message>
array datatype and array functions
</commit_message>
<xml_diff>
--- a/angular/notes.docx
+++ b/angular/notes.docx
@@ -128,13 +128,8 @@
         </w:numPr>
       </w:pPr>
       <w:r>
-        <w:t xml:space="preserve">Some examples: Angular, Ionic, .NET, </w:t>
-      </w:r>
-      <w:proofErr w:type="spellStart"/>
-      <w:r>
-        <w:t>ExpressJS</w:t>
-      </w:r>
-      <w:proofErr w:type="spellEnd"/>
+        <w:t>Some examples: Angular, Ionic, .NET, ExpressJS</w:t>
+      </w:r>
     </w:p>
     <w:p>
       <w:pPr>
@@ -181,21 +176,8 @@
         </w:numPr>
       </w:pPr>
       <w:r>
-        <w:t xml:space="preserve">E.g., React, </w:t>
-      </w:r>
-      <w:proofErr w:type="spellStart"/>
-      <w:r>
-        <w:t>MomentJS</w:t>
-      </w:r>
-      <w:proofErr w:type="spellEnd"/>
-      <w:r>
-        <w:t xml:space="preserve">, </w:t>
-      </w:r>
-      <w:proofErr w:type="spellStart"/>
-      <w:r>
-        <w:t>Lodash</w:t>
-      </w:r>
-      <w:proofErr w:type="spellEnd"/>
+        <w:t>E.g., React, MomentJS, Lodash</w:t>
+      </w:r>
     </w:p>
     <w:p>
       <w:pPr>
@@ -515,21 +497,7 @@
         <w:rPr>
           <w:rFonts w:cstheme="minorHAnsi"/>
         </w:rPr>
-        <w:t xml:space="preserve">Keeps your </w:t>
-      </w:r>
-      <w:proofErr w:type="spellStart"/>
-      <w:r>
-        <w:rPr>
-          <w:rFonts w:cstheme="minorHAnsi"/>
-        </w:rPr>
-        <w:t>js</w:t>
-      </w:r>
-      <w:proofErr w:type="spellEnd"/>
-      <w:r>
-        <w:rPr>
-          <w:rFonts w:cstheme="minorHAnsi"/>
-        </w:rPr>
-        <w:t xml:space="preserve"> code free from undefined and null values.</w:t>
+        <w:t>Keeps your js code free from undefined and null values.</w:t>
       </w:r>
     </w:p>
     <w:p>
@@ -652,30 +620,8 @@
         <w:rPr>
           <w:rFonts w:cstheme="minorHAnsi"/>
         </w:rPr>
-        <w:t xml:space="preserve">npm </w:t>
-      </w:r>
-      <w:proofErr w:type="spellStart"/>
-      <w:r>
-        <w:rPr>
-          <w:rFonts w:cstheme="minorHAnsi"/>
-        </w:rPr>
-        <w:t>init</w:t>
-      </w:r>
-      <w:proofErr w:type="spellEnd"/>
-      <w:r>
-        <w:rPr>
-          <w:rFonts w:cstheme="minorHAnsi"/>
-        </w:rPr>
-        <w:t xml:space="preserve"> to create a </w:t>
-      </w:r>
-      <w:proofErr w:type="spellStart"/>
-      <w:r>
-        <w:rPr>
-          <w:rFonts w:cstheme="minorHAnsi"/>
-        </w:rPr>
-        <w:t>package.json</w:t>
-      </w:r>
-      <w:proofErr w:type="spellEnd"/>
+        <w:t>npm init to create a package.json</w:t>
+      </w:r>
     </w:p>
     <w:p>
       <w:pPr>
@@ -692,21 +638,7 @@
         <w:rPr>
           <w:rFonts w:cstheme="minorHAnsi"/>
         </w:rPr>
-        <w:t xml:space="preserve">npm </w:t>
-      </w:r>
-      <w:proofErr w:type="spellStart"/>
-      <w:r>
-        <w:rPr>
-          <w:rFonts w:cstheme="minorHAnsi"/>
-        </w:rPr>
-        <w:t>i</w:t>
-      </w:r>
-      <w:proofErr w:type="spellEnd"/>
-      <w:r>
-        <w:rPr>
-          <w:rFonts w:cstheme="minorHAnsi"/>
-        </w:rPr>
-        <w:t xml:space="preserve"> typescript</w:t>
+        <w:t>npm i typescript</w:t>
       </w:r>
     </w:p>
     <w:p>
@@ -720,29 +652,13 @@
           <w:rFonts w:cstheme="minorHAnsi"/>
         </w:rPr>
       </w:pPr>
-      <w:proofErr w:type="spellStart"/>
       <w:r>
         <w:rPr>
           <w:rFonts w:cstheme="minorHAnsi"/>
         </w:rPr>
         <w:lastRenderedPageBreak/>
-        <w:t>tsc</w:t>
-      </w:r>
-      <w:proofErr w:type="spellEnd"/>
-      <w:r>
-        <w:rPr>
-          <w:rFonts w:cstheme="minorHAnsi"/>
-        </w:rPr>
-        <w:t xml:space="preserve"> –</w:t>
-      </w:r>
-      <w:proofErr w:type="spellStart"/>
-      <w:r>
-        <w:rPr>
-          <w:rFonts w:cstheme="minorHAnsi"/>
-        </w:rPr>
-        <w:t>init</w:t>
-      </w:r>
-      <w:proofErr w:type="spellEnd"/>
+        <w:t>tsc –init</w:t>
+      </w:r>
     </w:p>
     <w:p>
       <w:pPr>
@@ -755,19 +671,11 @@
           <w:rFonts w:cstheme="minorHAnsi"/>
         </w:rPr>
       </w:pPr>
-      <w:proofErr w:type="spellStart"/>
-      <w:r>
-        <w:rPr>
-          <w:rFonts w:cstheme="minorHAnsi"/>
-        </w:rPr>
-        <w:t>tsc</w:t>
-      </w:r>
-      <w:proofErr w:type="spellEnd"/>
-      <w:r>
-        <w:rPr>
-          <w:rFonts w:cstheme="minorHAnsi"/>
-        </w:rPr>
-        <w:t xml:space="preserve"> compilation</w:t>
+      <w:r>
+        <w:rPr>
+          <w:rFonts w:cstheme="minorHAnsi"/>
+        </w:rPr>
+        <w:t>tsc compilation</w:t>
       </w:r>
     </w:p>
     <w:p>
@@ -1020,7 +928,37 @@
         <w:rPr>
           <w:rFonts w:cstheme="minorHAnsi"/>
         </w:rPr>
-        <w:t>Data types</w:t>
+        <w:t xml:space="preserve">Data </w:t>
+      </w:r>
+      <w:r>
+        <w:rPr>
+          <w:rFonts w:cstheme="minorHAnsi"/>
+        </w:rPr>
+        <w:t>types [</w:t>
+      </w:r>
+      <w:r>
+        <w:rPr>
+          <w:rFonts w:cstheme="minorHAnsi"/>
+        </w:rPr>
+        <w:t xml:space="preserve"> .filter() function, .find() function</w:t>
+      </w:r>
+      <w:r>
+        <w:rPr>
+          <w:rFonts w:cstheme="minorHAnsi"/>
+        </w:rPr>
+        <w:t xml:space="preserve">, </w:t>
+      </w:r>
+      <w:r>
+        <w:rPr>
+          <w:rFonts w:cstheme="minorHAnsi"/>
+        </w:rPr>
+        <w:t>Array.prototype.reduce()</w:t>
+      </w:r>
+      <w:r>
+        <w:rPr>
+          <w:rFonts w:cstheme="minorHAnsi"/>
+        </w:rPr>
+        <w:t xml:space="preserve"> ]</w:t>
       </w:r>
     </w:p>
     <w:p>
@@ -1106,6 +1044,112 @@
           <w:rFonts w:cstheme="minorHAnsi"/>
         </w:rPr>
       </w:pPr>
+      <w:r>
+        <w:rPr>
+          <w:rFonts w:cstheme="minorHAnsi"/>
+        </w:rPr>
+        <w:t>enum</w:t>
+      </w:r>
+    </w:p>
+    <w:p>
+      <w:pPr>
+        <w:pStyle w:val="ListParagraph"/>
+        <w:numPr>
+          <w:ilvl w:val="1"/>
+          <w:numId w:val="5"/>
+        </w:numPr>
+        <w:rPr>
+          <w:rFonts w:cstheme="minorHAnsi"/>
+        </w:rPr>
+      </w:pPr>
+      <w:r>
+        <w:rPr>
+          <w:rFonts w:cstheme="minorHAnsi"/>
+        </w:rPr>
+        <w:t xml:space="preserve">tuple </w:t>
+      </w:r>
+    </w:p>
+    <w:p>
+      <w:pPr>
+        <w:pStyle w:val="ListParagraph"/>
+        <w:numPr>
+          <w:ilvl w:val="1"/>
+          <w:numId w:val="5"/>
+        </w:numPr>
+        <w:rPr>
+          <w:rFonts w:cstheme="minorHAnsi"/>
+        </w:rPr>
+      </w:pPr>
+      <w:r>
+        <w:rPr>
+          <w:rFonts w:cstheme="minorHAnsi"/>
+        </w:rPr>
+        <w:t>any</w:t>
+      </w:r>
+    </w:p>
+    <w:p>
+      <w:pPr>
+        <w:pStyle w:val="ListParagraph"/>
+        <w:numPr>
+          <w:ilvl w:val="1"/>
+          <w:numId w:val="5"/>
+        </w:numPr>
+        <w:rPr>
+          <w:rFonts w:cstheme="minorHAnsi"/>
+        </w:rPr>
+      </w:pPr>
+      <w:r>
+        <w:rPr>
+          <w:rFonts w:cstheme="minorHAnsi"/>
+        </w:rPr>
+        <w:t xml:space="preserve">void </w:t>
+      </w:r>
+    </w:p>
+    <w:p>
+      <w:pPr>
+        <w:pStyle w:val="ListParagraph"/>
+        <w:numPr>
+          <w:ilvl w:val="1"/>
+          <w:numId w:val="5"/>
+        </w:numPr>
+        <w:rPr>
+          <w:rFonts w:cstheme="minorHAnsi"/>
+        </w:rPr>
+      </w:pPr>
+      <w:r>
+        <w:rPr>
+          <w:rFonts w:cstheme="minorHAnsi"/>
+        </w:rPr>
+        <w:t>never</w:t>
+      </w:r>
+    </w:p>
+    <w:p>
+      <w:pPr>
+        <w:rPr>
+          <w:rFonts w:cstheme="minorHAnsi"/>
+        </w:rPr>
+      </w:pPr>
+      <w:r>
+        <w:rPr>
+          <w:rFonts w:cstheme="minorHAnsi"/>
+        </w:rPr>
+        <w:t xml:space="preserve">[paused here: </w:t>
+      </w:r>
+      <w:hyperlink r:id="rId7" w:history="1">
+        <w:r>
+          <w:rPr>
+            <w:rStyle w:val="Hyperlink"/>
+            <w:rFonts w:cstheme="minorHAnsi"/>
+          </w:rPr>
+          <w:t>https://youtu.be/3qBXWUpoPHo?t=3584</w:t>
+        </w:r>
+      </w:hyperlink>
+      <w:r>
+        <w:rPr>
+          <w:rFonts w:cstheme="minorHAnsi"/>
+        </w:rPr>
+        <w:t xml:space="preserve"> ]</w:t>
+      </w:r>
     </w:p>
     <w:p>
       <w:pPr>

</xml_diff>